<commit_message>
LongNHK - Update Task Bình
</commit_message>
<xml_diff>
--- a/Task/Binh/2305.docx
+++ b/Task/Binh/2305.docx
@@ -14,15 +14,18 @@
     </w:p>
     <w:p>
       <w:r>
-        <w:t>- Deadline: 26/05 – Tìm ra được cách làm hoặc những tài liệu về cách làm, hướng làm.</w:t>
+        <w:t>- Deadline: 25</w:t>
+      </w:r>
+      <w:bookmarkStart w:id="0" w:name="_GoBack"/>
+      <w:bookmarkEnd w:id="0"/>
+      <w:r>
+        <w:t>/05 – Tìm ra được cách làm hoặc những tài liệu về cách làm, hướng làm.</w:t>
       </w:r>
     </w:p>
     <w:p>
       <w:r>
         <w:t>- Deadline: 29/05 – Hoàn thành được sản phẩm.</w:t>
       </w:r>
-      <w:bookmarkStart w:id="0" w:name="_GoBack"/>
-      <w:bookmarkEnd w:id="0"/>
     </w:p>
     <w:sectPr>
       <w:pgSz w:w="12240" w:h="15840"/>

</xml_diff>